<commit_message>
more docs and sketches
</commit_message>
<xml_diff>
--- a/docs/דרישות תוכנה -SRS.docx
+++ b/docs/דרישות תוכנה -SRS.docx
@@ -660,20 +660,20 @@
           <w:rFonts w:asciiTheme="majorHAnsi" w:hAnsiTheme="majorHAnsi"/>
           <w:color w:val="000000" w:themeColor="text1"/>
         </w:rPr>
-        <w:t xml:space="preserve"> – </w:t>
-      </w:r>
-      <w:r>
-        <w:rPr>
-          <w:rFonts w:asciiTheme="majorHAnsi" w:hAnsiTheme="majorHAnsi"/>
-        </w:rPr>
-        <w:t>User Stories</w:t>
+        <w:t xml:space="preserve"> –</w:t>
+      </w:r>
+      <w:r>
+        <w:rPr>
+          <w:rFonts w:asciiTheme="majorHAnsi" w:hAnsiTheme="majorHAnsi"/>
+        </w:rPr>
+        <w:t xml:space="preserve"> </w:t>
       </w:r>
       <w:r>
         <w:rPr>
           <w:rFonts w:asciiTheme="majorHAnsi" w:hAnsiTheme="majorHAnsi"/>
           <w:color w:val="000000" w:themeColor="text1"/>
         </w:rPr>
-        <w:t xml:space="preserve"> &amp; Use Cases …</w:t>
+        <w:t>Use Cases …</w:t>
       </w:r>
       <w:r>
         <w:rPr>
@@ -687,7 +687,14 @@
           <w:rFonts w:asciiTheme="majorHAnsi" w:hAnsiTheme="majorHAnsi"/>
           <w:color w:val="000000" w:themeColor="text1"/>
         </w:rPr>
-        <w:t>……………</w:t>
+        <w:t>………………</w:t>
+      </w:r>
+      <w:r>
+        <w:rPr>
+          <w:rFonts w:asciiTheme="majorHAnsi" w:hAnsiTheme="majorHAnsi"/>
+          <w:color w:val="000000" w:themeColor="text1"/>
+        </w:rPr>
+        <w:t>…………………</w:t>
       </w:r>
       <w:proofErr w:type="gramStart"/>
       <w:r>
@@ -702,6 +709,32 @@
     <w:p>
       <w:pPr>
         <w:bidi w:val="0"/>
+        <w:rPr>
+          <w:rFonts w:asciiTheme="majorHAnsi" w:hAnsiTheme="majorHAnsi"/>
+          <w:color w:val="000000" w:themeColor="text1"/>
+        </w:rPr>
+      </w:pPr>
+      <w:bookmarkStart w:id="0" w:name="_GoBack"/>
+      <w:r>
+        <w:rPr>
+          <w:rFonts w:asciiTheme="majorHAnsi" w:hAnsiTheme="majorHAnsi"/>
+          <w:color w:val="000000" w:themeColor="text1"/>
+        </w:rPr>
+        <w:tab/>
+      </w:r>
+      <w:r>
+        <w:rPr>
+          <w:rFonts w:asciiTheme="majorHAnsi" w:hAnsiTheme="majorHAnsi"/>
+          <w:color w:val="000000" w:themeColor="text1"/>
+        </w:rPr>
+        <w:tab/>
+        <w:t>3.2.1. General………………………………………………………………</w:t>
+      </w:r>
+    </w:p>
+    <w:bookmarkEnd w:id="0"/>
+    <w:p>
+      <w:pPr>
+        <w:bidi w:val="0"/>
         <w:ind w:left="720" w:firstLine="720"/>
         <w:rPr>
           <w:rFonts w:asciiTheme="majorHAnsi" w:hAnsiTheme="majorHAnsi"/>
@@ -727,7 +760,28 @@
           <w:rFonts w:asciiTheme="majorHAnsi" w:hAnsiTheme="majorHAnsi"/>
           <w:color w:val="000000" w:themeColor="text1"/>
         </w:rPr>
-        <w:t>2.1. The User</w:t>
+        <w:t>2.</w:t>
+      </w:r>
+      <w:r>
+        <w:rPr>
+          <w:rFonts w:asciiTheme="majorHAnsi" w:hAnsiTheme="majorHAnsi"/>
+          <w:color w:val="000000" w:themeColor="text1"/>
+        </w:rPr>
+        <w:t>2</w:t>
+      </w:r>
+      <w:r>
+        <w:rPr>
+          <w:rFonts w:asciiTheme="majorHAnsi" w:hAnsiTheme="majorHAnsi"/>
+          <w:color w:val="000000" w:themeColor="text1"/>
+        </w:rPr>
+        <w:t xml:space="preserve">. </w:t>
+      </w:r>
+      <w:r>
+        <w:rPr>
+          <w:rFonts w:asciiTheme="majorHAnsi" w:hAnsiTheme="majorHAnsi"/>
+          <w:color w:val="000000" w:themeColor="text1"/>
+        </w:rPr>
+        <w:t>Operator</w:t>
       </w:r>
       <w:r>
         <w:rPr>
@@ -774,7 +828,14 @@
           <w:rFonts w:asciiTheme="majorHAnsi" w:hAnsiTheme="majorHAnsi"/>
           <w:color w:val="000000" w:themeColor="text1"/>
         </w:rPr>
-        <w:t>.2</w:t>
+        <w:t>.</w:t>
+      </w:r>
+      <w:r>
+        <w:rPr>
+          <w:rFonts w:asciiTheme="majorHAnsi" w:hAnsiTheme="majorHAnsi"/>
+          <w:color w:val="000000" w:themeColor="text1"/>
+        </w:rPr>
+        <w:t>3</w:t>
       </w:r>
       <w:r>
         <w:rPr>
@@ -814,21 +875,34 @@
           <w:color w:val="000000" w:themeColor="text1"/>
         </w:rPr>
         <w:tab/>
-        <w:t>3.3. Performance requirements</w:t>
       </w:r>
       <w:r>
         <w:rPr>
           <w:rFonts w:asciiTheme="majorHAnsi" w:hAnsiTheme="majorHAnsi"/>
           <w:color w:val="000000" w:themeColor="text1"/>
         </w:rPr>
-        <w:t>………………………………………</w:t>
+        <w:tab/>
       </w:r>
       <w:r>
         <w:rPr>
           <w:rFonts w:asciiTheme="majorHAnsi" w:hAnsiTheme="majorHAnsi"/>
           <w:color w:val="000000" w:themeColor="text1"/>
         </w:rPr>
-        <w:t>…….</w:t>
+        <w:t>3.2.</w:t>
+      </w:r>
+      <w:r>
+        <w:rPr>
+          <w:rFonts w:asciiTheme="majorHAnsi" w:hAnsiTheme="majorHAnsi"/>
+          <w:color w:val="000000" w:themeColor="text1"/>
+        </w:rPr>
+        <w:t>4</w:t>
+      </w:r>
+      <w:r>
+        <w:rPr>
+          <w:rFonts w:asciiTheme="majorHAnsi" w:hAnsiTheme="majorHAnsi"/>
+          <w:color w:val="000000" w:themeColor="text1"/>
+        </w:rPr>
+        <w:t>. Hardware……………………………………………………………</w:t>
       </w:r>
     </w:p>
     <w:p>
@@ -836,13 +910,44 @@
         <w:bidi w:val="0"/>
         <w:rPr>
           <w:rFonts w:asciiTheme="majorHAnsi" w:hAnsiTheme="majorHAnsi"/>
-          <w:color w:val="000000" w:themeColor="text1"/>
-        </w:rPr>
-      </w:pPr>
-      <w:r>
-        <w:rPr>
-          <w:rFonts w:asciiTheme="majorHAnsi" w:hAnsiTheme="majorHAnsi"/>
-          <w:color w:val="000000" w:themeColor="text1"/>
+          <w:color w:val="FF0000"/>
+        </w:rPr>
+      </w:pPr>
+      <w:r>
+        <w:rPr>
+          <w:rFonts w:asciiTheme="majorHAnsi" w:hAnsiTheme="majorHAnsi"/>
+          <w:color w:val="FF0000"/>
+        </w:rPr>
+        <w:tab/>
+        <w:t>3.3. Performance requirements</w:t>
+      </w:r>
+      <w:r>
+        <w:rPr>
+          <w:rFonts w:asciiTheme="majorHAnsi" w:hAnsiTheme="majorHAnsi"/>
+          <w:color w:val="FF0000"/>
+        </w:rPr>
+        <w:t>………………………………………</w:t>
+      </w:r>
+      <w:r>
+        <w:rPr>
+          <w:rFonts w:asciiTheme="majorHAnsi" w:hAnsiTheme="majorHAnsi"/>
+          <w:color w:val="FF0000"/>
+        </w:rPr>
+        <w:t>…….</w:t>
+      </w:r>
+    </w:p>
+    <w:p>
+      <w:pPr>
+        <w:bidi w:val="0"/>
+        <w:rPr>
+          <w:rFonts w:asciiTheme="majorHAnsi" w:hAnsiTheme="majorHAnsi"/>
+          <w:color w:val="FF0000"/>
+        </w:rPr>
+      </w:pPr>
+      <w:r>
+        <w:rPr>
+          <w:rFonts w:asciiTheme="majorHAnsi" w:hAnsiTheme="majorHAnsi"/>
+          <w:color w:val="FF0000"/>
         </w:rPr>
         <w:tab/>
         <w:t>3.4. Design constrains……………………………………………………………</w:t>
@@ -852,13 +957,13 @@
       <w:pPr>
         <w:bidi w:val="0"/>
         <w:rPr>
-          <w:color w:val="000000" w:themeColor="text1"/>
-        </w:rPr>
-      </w:pPr>
-      <w:r>
-        <w:rPr>
-          <w:rFonts w:asciiTheme="majorHAnsi" w:hAnsiTheme="majorHAnsi"/>
-          <w:color w:val="000000" w:themeColor="text1"/>
+          <w:color w:val="FF0000"/>
+        </w:rPr>
+      </w:pPr>
+      <w:r>
+        <w:rPr>
+          <w:rFonts w:asciiTheme="majorHAnsi" w:hAnsiTheme="majorHAnsi"/>
+          <w:color w:val="FF0000"/>
         </w:rPr>
         <w:tab/>
         <w:t>3.5. Software system attributes…………………………………………….</w:t>
@@ -916,7 +1021,6 @@
         </w:numPr>
       </w:pPr>
       <w:r>
-        <w:lastRenderedPageBreak/>
         <w:t>Introduction</w:t>
       </w:r>
     </w:p>
@@ -1769,6 +1873,7 @@
               <w:rPr>
                 <w:rFonts w:asciiTheme="majorHAnsi" w:hAnsiTheme="majorHAnsi"/>
               </w:rPr>
+              <w:lastRenderedPageBreak/>
               <w:t>Node-JS server</w:t>
             </w:r>
           </w:p>
@@ -1867,7 +1972,6 @@
               <w:rPr>
                 <w:rFonts w:asciiTheme="majorHAnsi" w:hAnsiTheme="majorHAnsi"/>
               </w:rPr>
-              <w:lastRenderedPageBreak/>
               <w:t xml:space="preserve">Docker </w:t>
             </w:r>
           </w:p>
@@ -4932,11 +5036,6 @@
       <w:pPr>
         <w:bidi w:val="0"/>
         <w:rPr>
-          <w:rFonts w:asciiTheme="majorHAnsi" w:hAnsiTheme="majorHAnsi"/>
-        </w:rPr>
-      </w:pPr>
-      <w:r>
-        <w:rPr>
           <w:rFonts w:ascii="Cambria" w:hAnsi="Cambria"/>
           <w:b/>
           <w:bCs/>
@@ -4944,9 +5043,11 @@
           <w:sz w:val="28"/>
           <w:szCs w:val="28"/>
         </w:rPr>
-        <w:t>3.1.</w:t>
-      </w:r>
-      <w:r>
+      </w:pPr>
+    </w:p>
+    <w:p>
+      <w:pPr>
+        <w:bidi w:val="0"/>
         <w:rPr>
           <w:rFonts w:ascii="Cambria" w:hAnsi="Cambria"/>
           <w:b/>
@@ -4955,9 +5056,11 @@
           <w:sz w:val="28"/>
           <w:szCs w:val="28"/>
         </w:rPr>
-        <w:t>4</w:t>
-      </w:r>
-      <w:r>
+      </w:pPr>
+    </w:p>
+    <w:p>
+      <w:pPr>
+        <w:bidi w:val="0"/>
         <w:rPr>
           <w:rFonts w:ascii="Cambria" w:hAnsi="Cambria"/>
           <w:b/>
@@ -4966,14 +5069,68 @@
           <w:sz w:val="28"/>
           <w:szCs w:val="28"/>
         </w:rPr>
-        <w:t xml:space="preserve"> Communications interfaces</w:t>
-      </w:r>
-      <w:r>
+      </w:pPr>
+    </w:p>
+    <w:p>
+      <w:pPr>
+        <w:bidi w:val="0"/>
         <w:rPr>
           <w:rFonts w:ascii="Cambria" w:hAnsi="Cambria"/>
           <w:b/>
           <w:bCs/>
           <w:color w:val="4F81BD"/>
+          <w:sz w:val="28"/>
+          <w:szCs w:val="28"/>
+        </w:rPr>
+      </w:pPr>
+    </w:p>
+    <w:p>
+      <w:pPr>
+        <w:bidi w:val="0"/>
+        <w:rPr>
+          <w:rFonts w:asciiTheme="majorHAnsi" w:hAnsiTheme="majorHAnsi"/>
+        </w:rPr>
+      </w:pPr>
+      <w:r>
+        <w:rPr>
+          <w:rFonts w:ascii="Cambria" w:hAnsi="Cambria"/>
+          <w:b/>
+          <w:bCs/>
+          <w:color w:val="4F81BD"/>
+          <w:sz w:val="28"/>
+          <w:szCs w:val="28"/>
+        </w:rPr>
+        <w:lastRenderedPageBreak/>
+        <w:t>3.1.</w:t>
+      </w:r>
+      <w:r>
+        <w:rPr>
+          <w:rFonts w:ascii="Cambria" w:hAnsi="Cambria"/>
+          <w:b/>
+          <w:bCs/>
+          <w:color w:val="4F81BD"/>
+          <w:sz w:val="28"/>
+          <w:szCs w:val="28"/>
+        </w:rPr>
+        <w:t>4</w:t>
+      </w:r>
+      <w:r>
+        <w:rPr>
+          <w:rFonts w:ascii="Cambria" w:hAnsi="Cambria"/>
+          <w:b/>
+          <w:bCs/>
+          <w:color w:val="4F81BD"/>
+          <w:sz w:val="28"/>
+          <w:szCs w:val="28"/>
+        </w:rPr>
+        <w:t xml:space="preserve"> Communications interfaces</w:t>
+      </w:r>
+      <w:r>
+        <w:rPr>
+          <w:rFonts w:ascii="Cambria" w:hAnsi="Cambria"/>
+          <w:b/>
+          <w:bCs/>
+          <w:color w:val="4F81BD"/>
         </w:rPr>
         <w:br/>
       </w:r>
@@ -5082,417 +5239,116 @@
         </w:rPr>
         <w:t xml:space="preserve">In </w:t>
       </w:r>
+      <w:r>
+        <w:rPr>
+          <w:rFonts w:asciiTheme="majorHAnsi" w:hAnsiTheme="majorHAnsi"/>
+        </w:rPr>
+        <w:t>addition,</w:t>
+      </w:r>
+      <w:r>
+        <w:rPr>
+          <w:rFonts w:asciiTheme="majorHAnsi" w:hAnsiTheme="majorHAnsi"/>
+        </w:rPr>
+        <w:t xml:space="preserve"> the MC and the mobile application using WIFI chip to connect the internet.</w:t>
+      </w:r>
+      <w:r>
+        <w:rPr>
+          <w:rFonts w:asciiTheme="majorHAnsi" w:hAnsiTheme="majorHAnsi"/>
+        </w:rPr>
+        <w:t xml:space="preserve"> </w:t>
+      </w:r>
+      <w:r>
+        <w:rPr>
+          <w:rFonts w:asciiTheme="majorHAnsi" w:hAnsiTheme="majorHAnsi"/>
+        </w:rPr>
+        <w:t xml:space="preserve"> </w:t>
+      </w:r>
+      <w:r>
+        <w:rPr>
+          <w:rFonts w:asciiTheme="majorHAnsi" w:hAnsiTheme="majorHAnsi"/>
+        </w:rPr>
+        <w:t>The</w:t>
+      </w:r>
+      <w:r>
+        <w:rPr>
+          <w:rFonts w:asciiTheme="majorHAnsi" w:hAnsiTheme="majorHAnsi"/>
+        </w:rPr>
+        <w:t xml:space="preserve"> </w:t>
+      </w:r>
+      <w:r>
+        <w:rPr>
+          <w:rFonts w:asciiTheme="majorHAnsi" w:hAnsiTheme="majorHAnsi"/>
+        </w:rPr>
+        <w:t>web server</w:t>
+      </w:r>
+      <w:r>
+        <w:rPr>
+          <w:rFonts w:asciiTheme="majorHAnsi" w:hAnsiTheme="majorHAnsi"/>
+        </w:rPr>
+        <w:t xml:space="preserve"> </w:t>
+      </w:r>
+      <w:r>
+        <w:rPr>
+          <w:rFonts w:asciiTheme="majorHAnsi" w:hAnsiTheme="majorHAnsi"/>
+        </w:rPr>
+        <w:t>(REST-API service), main server and database service are runs on Docker's containers in some</w:t>
+      </w:r>
+      <w:r>
+        <w:rPr>
+          <w:rFonts w:asciiTheme="majorHAnsi" w:hAnsiTheme="majorHAnsi"/>
+        </w:rPr>
+        <w:t xml:space="preserve"> host</w:t>
+      </w:r>
+      <w:r>
+        <w:rPr>
+          <w:rFonts w:asciiTheme="majorHAnsi" w:hAnsiTheme="majorHAnsi"/>
+        </w:rPr>
+        <w:t xml:space="preserve"> OS</w:t>
+      </w:r>
+      <w:r>
+        <w:rPr>
+          <w:rFonts w:asciiTheme="majorHAnsi" w:hAnsiTheme="majorHAnsi"/>
+        </w:rPr>
+        <w:t xml:space="preserve"> </w:t>
+      </w:r>
       <w:proofErr w:type="gramStart"/>
       <w:r>
         <w:rPr>
           <w:rFonts w:asciiTheme="majorHAnsi" w:hAnsiTheme="majorHAnsi"/>
         </w:rPr>
-        <w:t>addition</w:t>
+        <w:t>machine, and</w:t>
       </w:r>
       <w:proofErr w:type="gramEnd"/>
       <w:r>
         <w:rPr>
           <w:rFonts w:asciiTheme="majorHAnsi" w:hAnsiTheme="majorHAnsi"/>
         </w:rPr>
-        <w:t xml:space="preserve"> the MC and the mobile application using WIFI chip to connect the internet.</w:t>
-      </w:r>
-      <w:r>
-        <w:rPr>
-          <w:rFonts w:asciiTheme="majorHAnsi" w:hAnsiTheme="majorHAnsi"/>
-        </w:rPr>
-        <w:t xml:space="preserve"> </w:t>
-      </w:r>
-      <w:r>
-        <w:rPr>
-          <w:rFonts w:asciiTheme="majorHAnsi" w:hAnsiTheme="majorHAnsi"/>
-        </w:rPr>
-        <w:t xml:space="preserve">  </w:t>
+        <w:t xml:space="preserve"> communicate each other in a local bridged netwo</w:t>
+      </w:r>
+      <w:r>
+        <w:rPr>
+          <w:rFonts w:asciiTheme="majorHAnsi" w:hAnsiTheme="majorHAnsi"/>
+        </w:rPr>
+        <w:t>rk.</w:t>
       </w:r>
     </w:p>
     <w:p>
       <w:pPr>
         <w:bidi w:val="0"/>
-      </w:pPr>
-    </w:p>
-    <w:p>
-      <w:pPr>
-        <w:bidi w:val="0"/>
-      </w:pPr>
-    </w:p>
-    <w:p>
-      <w:pPr>
-        <w:pStyle w:val="a"/>
-        <w:spacing w:line="360" w:lineRule="auto"/>
-        <w:rPr>
-          <w:i/>
-          <w:iCs w:val="0"/>
-          <w:color w:val="auto"/>
-          <w:u w:val="none"/>
-          <w:rtl/>
-        </w:rPr>
-      </w:pPr>
-      <w:r>
-        <w:rPr>
-          <w:i/>
-          <w:iCs w:val="0"/>
-          <w:color w:val="auto"/>
-          <w:u w:val="none"/>
-          <w:rtl/>
-        </w:rPr>
-        <w:lastRenderedPageBreak/>
-        <w:t>בהמשך המסמך יוצג</w:t>
-      </w:r>
-      <w:r>
-        <w:rPr>
-          <w:rFonts w:hint="cs"/>
-          <w:i/>
-          <w:iCs w:val="0"/>
-          <w:color w:val="auto"/>
-          <w:u w:val="none"/>
-          <w:rtl/>
-        </w:rPr>
-        <w:t>ו</w:t>
-      </w:r>
-      <w:r>
-        <w:rPr>
-          <w:i/>
-          <w:iCs w:val="0"/>
-          <w:color w:val="auto"/>
-          <w:u w:val="none"/>
-          <w:rtl/>
-        </w:rPr>
-        <w:t xml:space="preserve"> </w:t>
-      </w:r>
-      <w:r>
-        <w:rPr>
-          <w:rFonts w:hint="cs"/>
-          <w:i/>
-          <w:iCs w:val="0"/>
-          <w:color w:val="auto"/>
-          <w:u w:val="none"/>
-          <w:rtl/>
-        </w:rPr>
-        <w:t>תרחישי שימוש (</w:t>
-      </w:r>
-      <w:r>
-        <w:rPr>
-          <w:i/>
-          <w:iCs w:val="0"/>
-          <w:color w:val="auto"/>
-          <w:u w:val="none"/>
-        </w:rPr>
-        <w:t>use case</w:t>
-      </w:r>
-      <w:r>
-        <w:rPr>
-          <w:rFonts w:hint="cs"/>
-          <w:i/>
-          <w:iCs w:val="0"/>
-          <w:color w:val="auto"/>
-          <w:u w:val="none"/>
-          <w:rtl/>
-        </w:rPr>
-        <w:t xml:space="preserve">), </w:t>
-      </w:r>
-      <w:r>
-        <w:rPr>
-          <w:i/>
-          <w:iCs w:val="0"/>
-          <w:color w:val="auto"/>
-          <w:u w:val="none"/>
-          <w:rtl/>
-        </w:rPr>
-        <w:t>מקרי משתמשים,</w:t>
-      </w:r>
-      <w:r>
-        <w:rPr>
-          <w:rFonts w:hint="cs"/>
-          <w:i/>
-          <w:iCs w:val="0"/>
-          <w:color w:val="auto"/>
-          <w:u w:val="none"/>
-          <w:rtl/>
-        </w:rPr>
-        <w:t xml:space="preserve"> </w:t>
-      </w:r>
-      <w:r>
-        <w:rPr>
-          <w:i/>
-          <w:iCs w:val="0"/>
-          <w:color w:val="auto"/>
-          <w:u w:val="none"/>
-          <w:rtl/>
-        </w:rPr>
-        <w:t>תרשימים,</w:t>
-      </w:r>
-      <w:r>
-        <w:rPr>
-          <w:rFonts w:hint="cs"/>
-          <w:i/>
-          <w:iCs w:val="0"/>
-          <w:color w:val="auto"/>
-          <w:u w:val="none"/>
-          <w:rtl/>
-        </w:rPr>
-        <w:t xml:space="preserve"> </w:t>
-      </w:r>
-      <w:r>
-        <w:rPr>
-          <w:rFonts w:hint="cs"/>
-          <w:i/>
-          <w:iCs w:val="0"/>
-          <w:color w:val="auto"/>
-          <w:u w:val="none"/>
-          <w:rtl/>
-        </w:rPr>
-        <w:t>וסיכונים.</w:t>
-      </w:r>
-    </w:p>
-    <w:p>
-      <w:pPr>
-        <w:pStyle w:val="Heading1"/>
-        <w:numPr>
-          <w:ilvl w:val="0"/>
-          <w:numId w:val="6"/>
-        </w:numPr>
-        <w:spacing w:line="360" w:lineRule="auto"/>
-        <w:ind w:left="357" w:hanging="357"/>
-        <w:rPr>
-          <w:b w:val="0"/>
-          <w:bCs w:val="0"/>
-          <w:color w:val="FFFFFF" w:themeColor="background1"/>
-          <w:rtl/>
-        </w:rPr>
-      </w:pPr>
-      <w:bookmarkStart w:id="0" w:name="_Toc510907984"/>
-      <w:r>
-        <w:rPr>
-          <w:rFonts w:hint="cs"/>
+        <w:rPr>
+          <w:rFonts w:asciiTheme="majorHAnsi" w:hAnsiTheme="majorHAnsi"/>
+        </w:rPr>
+      </w:pPr>
+      <w:r>
+        <w:rPr>
+          <w:rFonts w:asciiTheme="majorHAnsi" w:hAnsiTheme="majorHAnsi"/>
           <w:noProof/>
-          <w:rtl/>
-        </w:rPr>
-        <w:t xml:space="preserve">תרחישי שימוש </w:t>
-      </w:r>
-      <w:r>
-        <w:rPr>
-          <w:noProof/>
-          <w:rtl/>
-        </w:rPr>
-        <w:t>–</w:t>
-      </w:r>
-      <w:r>
-        <w:rPr>
-          <w:rFonts w:hint="cs"/>
-          <w:noProof/>
-          <w:rtl/>
-        </w:rPr>
-        <w:t xml:space="preserve"> </w:t>
-      </w:r>
-      <w:r>
-        <w:rPr>
-          <w:noProof/>
-        </w:rPr>
-        <w:t>Use Cases</w:t>
-      </w:r>
-      <w:bookmarkEnd w:id="0"/>
-    </w:p>
-    <w:p>
-      <w:pPr>
-        <w:spacing w:after="0" w:line="360" w:lineRule="auto"/>
-        <w:rPr>
-          <w:b/>
-          <w:bCs/>
-          <w:color w:val="FFFFFF" w:themeColor="background1"/>
-          <w:rtl/>
-        </w:rPr>
-      </w:pPr>
-      <w:bookmarkStart w:id="1" w:name="_GoBack"/>
-      <w:bookmarkEnd w:id="1"/>
-    </w:p>
-    <w:p>
-      <w:pPr>
-        <w:spacing w:after="0" w:line="360" w:lineRule="auto"/>
-        <w:rPr>
-          <w:b/>
-          <w:bCs/>
-          <w:color w:val="FFFFFF" w:themeColor="background1"/>
-        </w:rPr>
-      </w:pPr>
-    </w:p>
-    <w:p>
-      <w:pPr>
-        <w:pStyle w:val="ListParagraph"/>
-        <w:numPr>
-          <w:ilvl w:val="0"/>
-          <w:numId w:val="15"/>
-        </w:numPr>
-        <w:spacing w:line="360" w:lineRule="auto"/>
-      </w:pPr>
-      <w:r>
-        <w:rPr>
-          <w:rFonts w:cs="Arial" w:hint="cs"/>
-          <w:u w:val="single"/>
-          <w:rtl/>
-        </w:rPr>
-        <w:t>תרשי</w:t>
-      </w:r>
-      <w:r>
-        <w:rPr>
-          <w:rFonts w:cs="Arial" w:hint="cs"/>
-          <w:u w:val="single"/>
-          <w:rtl/>
-        </w:rPr>
-        <w:t>מי</w:t>
-      </w:r>
-      <w:r>
-        <w:rPr>
-          <w:rFonts w:cs="Arial"/>
-          <w:u w:val="single"/>
-          <w:rtl/>
-        </w:rPr>
-        <w:t xml:space="preserve"> </w:t>
-      </w:r>
-      <w:r>
-        <w:rPr>
-          <w:rFonts w:cs="Arial" w:hint="cs"/>
-          <w:u w:val="single"/>
-          <w:rtl/>
-        </w:rPr>
-        <w:t>סיכום</w:t>
-      </w:r>
-      <w:r>
-        <w:rPr>
-          <w:rFonts w:cs="Arial"/>
-          <w:u w:val="single"/>
-          <w:rtl/>
-        </w:rPr>
-        <w:t xml:space="preserve"> </w:t>
-      </w:r>
-      <w:r>
-        <w:rPr>
-          <w:u w:val="single"/>
-        </w:rPr>
-        <w:t>UML</w:t>
-      </w:r>
-      <w:r>
-        <w:rPr>
-          <w:rFonts w:cs="Arial"/>
-          <w:u w:val="single"/>
-          <w:rtl/>
-        </w:rPr>
-        <w:t>-</w:t>
-      </w:r>
-      <w:r>
-        <w:rPr>
-          <w:rFonts w:cs="Arial" w:hint="cs"/>
-          <w:u w:val="single"/>
-          <w:rtl/>
-        </w:rPr>
-        <w:t>י</w:t>
-      </w:r>
-      <w:r>
-        <w:rPr>
-          <w:rFonts w:cs="Arial"/>
-          <w:u w:val="single"/>
-          <w:rtl/>
-        </w:rPr>
-        <w:t xml:space="preserve"> </w:t>
-      </w:r>
-      <w:r>
-        <w:rPr>
-          <w:rFonts w:cs="Arial" w:hint="cs"/>
-          <w:u w:val="single"/>
-          <w:rtl/>
-        </w:rPr>
-        <w:t>של</w:t>
-      </w:r>
-      <w:r>
-        <w:rPr>
-          <w:rFonts w:cs="Arial"/>
-          <w:u w:val="single"/>
-          <w:rtl/>
-        </w:rPr>
-        <w:t xml:space="preserve"> </w:t>
-      </w:r>
-      <w:r>
-        <w:rPr>
-          <w:rFonts w:cs="Arial" w:hint="cs"/>
-          <w:u w:val="single"/>
-          <w:rtl/>
-        </w:rPr>
-        <w:t>תרחישי</w:t>
-      </w:r>
-      <w:r>
-        <w:rPr>
-          <w:rFonts w:cs="Arial"/>
-          <w:u w:val="single"/>
-          <w:rtl/>
-        </w:rPr>
-        <w:t xml:space="preserve"> </w:t>
-      </w:r>
-      <w:r>
-        <w:rPr>
-          <w:rFonts w:cs="Arial" w:hint="cs"/>
-          <w:u w:val="single"/>
-          <w:rtl/>
-        </w:rPr>
-        <w:t>השימוש</w:t>
-      </w:r>
-      <w:r>
-        <w:rPr>
-          <w:rFonts w:cs="Arial"/>
-          <w:u w:val="single"/>
-          <w:rtl/>
-        </w:rPr>
-        <w:t xml:space="preserve"> </w:t>
-      </w:r>
-      <w:r>
-        <w:rPr>
-          <w:rFonts w:cs="Arial" w:hint="cs"/>
-          <w:u w:val="single"/>
-          <w:rtl/>
-        </w:rPr>
-        <w:t>במערכת</w:t>
-      </w:r>
-    </w:p>
-    <w:p>
-      <w:pPr>
-        <w:pStyle w:val="ListParagraph"/>
-        <w:numPr>
-          <w:ilvl w:val="1"/>
-          <w:numId w:val="15"/>
-        </w:numPr>
-        <w:spacing w:line="360" w:lineRule="auto"/>
-        <w:rPr>
-          <w:b/>
-          <w:bCs/>
-        </w:rPr>
-      </w:pPr>
-      <w:r>
-        <w:rPr>
-          <w:noProof/>
         </w:rPr>
         <w:drawing>
-          <wp:anchor distT="0" distB="0" distL="114300" distR="114300" simplePos="0" relativeHeight="251654144" behindDoc="0" locked="0" layoutInCell="1" allowOverlap="1">
-            <wp:simplePos x="0" y="0"/>
-            <wp:positionH relativeFrom="column">
-              <wp:posOffset>-349250</wp:posOffset>
-            </wp:positionH>
-            <wp:positionV relativeFrom="paragraph">
-              <wp:posOffset>227965</wp:posOffset>
-            </wp:positionV>
-            <wp:extent cx="5270500" cy="3981450"/>
-            <wp:effectExtent l="0" t="0" r="0" b="0"/>
-            <wp:wrapThrough wrapText="bothSides">
-              <wp:wrapPolygon edited="0">
-                <wp:start x="0" y="0"/>
-                <wp:lineTo x="0" y="21497"/>
-                <wp:lineTo x="21548" y="21497"/>
-                <wp:lineTo x="21548" y="0"/>
-                <wp:lineTo x="0" y="0"/>
-              </wp:wrapPolygon>
-            </wp:wrapThrough>
-            <wp:docPr id="1" name="תמונה 1"/>
+          <wp:inline distT="0" distB="0" distL="0" distR="0">
+            <wp:extent cx="5274310" cy="2100580"/>
+            <wp:effectExtent l="0" t="0" r="2540" b="0"/>
+            <wp:docPr id="275" name="Picture 275"/>
             <wp:cNvGraphicFramePr>
               <a:graphicFrameLocks xmlns:a="http://schemas.openxmlformats.org/drawingml/2006/main" noChangeAspect="1"/>
             </wp:cNvGraphicFramePr>
@@ -5500,10 +5356,8 @@
               <a:graphicData uri="http://schemas.openxmlformats.org/drawingml/2006/picture">
                 <pic:pic xmlns:pic="http://schemas.openxmlformats.org/drawingml/2006/picture">
                   <pic:nvPicPr>
-                    <pic:cNvPr id="0" name="Picture 2"/>
-                    <pic:cNvPicPr>
-                      <a:picLocks noChangeAspect="1" noChangeArrowheads="1"/>
-                    </pic:cNvPicPr>
+                    <pic:cNvPr id="275" name="dockers sketch.png"/>
+                    <pic:cNvPicPr/>
                   </pic:nvPicPr>
                   <pic:blipFill>
                     <a:blip r:embed="rId14">
@@ -5513,23 +5367,82 @@
                         </a:ext>
                       </a:extLst>
                     </a:blip>
-                    <a:srcRect/>
                     <a:stretch>
                       <a:fillRect/>
                     </a:stretch>
                   </pic:blipFill>
-                  <pic:spPr bwMode="auto">
+                  <pic:spPr>
                     <a:xfrm>
                       <a:off x="0" y="0"/>
-                      <a:ext cx="5270500" cy="3981450"/>
+                      <a:ext cx="5274310" cy="2100580"/>
                     </a:xfrm>
                     <a:prstGeom prst="rect">
                       <a:avLst/>
                     </a:prstGeom>
-                    <a:noFill/>
-                    <a:ln>
-                      <a:noFill/>
-                    </a:ln>
+                  </pic:spPr>
+                </pic:pic>
+              </a:graphicData>
+            </a:graphic>
+          </wp:inline>
+        </w:drawing>
+      </w:r>
+    </w:p>
+    <w:p>
+      <w:pPr>
+        <w:bidi w:val="0"/>
+        <w:rPr>
+          <w:b/>
+          <w:bCs/>
+        </w:rPr>
+      </w:pPr>
+      <w:r>
+        <w:rPr>
+          <w:rFonts w:asciiTheme="majorHAnsi" w:hAnsiTheme="majorHAnsi"/>
+          <w:noProof/>
+        </w:rPr>
+        <w:drawing>
+          <wp:anchor distT="0" distB="0" distL="114300" distR="114300" simplePos="0" relativeHeight="251675648" behindDoc="0" locked="0" layoutInCell="1" allowOverlap="1">
+            <wp:simplePos x="0" y="0"/>
+            <wp:positionH relativeFrom="column">
+              <wp:posOffset>1905</wp:posOffset>
+            </wp:positionH>
+            <wp:positionV relativeFrom="paragraph">
+              <wp:posOffset>1393052</wp:posOffset>
+            </wp:positionV>
+            <wp:extent cx="5274310" cy="1169670"/>
+            <wp:effectExtent l="0" t="0" r="2540" b="0"/>
+            <wp:wrapTopAndBottom/>
+            <wp:docPr id="276" name="Picture 276"/>
+            <wp:cNvGraphicFramePr>
+              <a:graphicFrameLocks xmlns:a="http://schemas.openxmlformats.org/drawingml/2006/main" noChangeAspect="1"/>
+            </wp:cNvGraphicFramePr>
+            <a:graphic xmlns:a="http://schemas.openxmlformats.org/drawingml/2006/main">
+              <a:graphicData uri="http://schemas.openxmlformats.org/drawingml/2006/picture">
+                <pic:pic xmlns:pic="http://schemas.openxmlformats.org/drawingml/2006/picture">
+                  <pic:nvPicPr>
+                    <pic:cNvPr id="276" name="SSH http tunnel.png"/>
+                    <pic:cNvPicPr/>
+                  </pic:nvPicPr>
+                  <pic:blipFill>
+                    <a:blip r:embed="rId15" cstate="print">
+                      <a:extLst>
+                        <a:ext uri="{28A0092B-C50C-407E-A947-70E740481C1C}">
+                          <a14:useLocalDpi xmlns:a14="http://schemas.microsoft.com/office/drawing/2010/main" val="0"/>
+                        </a:ext>
+                      </a:extLst>
+                    </a:blip>
+                    <a:stretch>
+                      <a:fillRect/>
+                    </a:stretch>
+                  </pic:blipFill>
+                  <pic:spPr>
+                    <a:xfrm>
+                      <a:off x="0" y="0"/>
+                      <a:ext cx="5274310" cy="1169670"/>
+                    </a:xfrm>
+                    <a:prstGeom prst="rect">
+                      <a:avLst/>
+                    </a:prstGeom>
                   </pic:spPr>
                 </pic:pic>
               </a:graphicData>
@@ -5539,80 +5452,1068 @@
       </w:r>
       <w:r>
         <w:rPr>
+          <w:rFonts w:asciiTheme="majorHAnsi" w:hAnsiTheme="majorHAnsi"/>
+        </w:rPr>
+        <w:t xml:space="preserve"> </w:t>
+      </w:r>
+      <w:r>
+        <w:rPr>
+          <w:rFonts w:asciiTheme="majorHAnsi" w:hAnsiTheme="majorHAnsi"/>
+        </w:rPr>
+        <w:t>Important to mention that the web service expose it's IP address through SSH tunneling protocol.</w:t>
+      </w:r>
+      <w:r>
+        <w:rPr>
+          <w:rFonts w:asciiTheme="majorHAnsi" w:hAnsiTheme="majorHAnsi"/>
+        </w:rPr>
+        <w:t xml:space="preserve"> </w:t>
+      </w:r>
+      <w:r>
+        <w:rPr>
+          <w:rFonts w:asciiTheme="majorHAnsi" w:hAnsiTheme="majorHAnsi"/>
+        </w:rPr>
+        <w:t>The router that stands between our workstation and the internet makes it harder to expose a local socket to the outside. Most of the time, this is preferable for security.</w:t>
+      </w:r>
+      <w:r>
+        <w:rPr>
+          <w:rFonts w:asciiTheme="majorHAnsi" w:hAnsiTheme="majorHAnsi"/>
+        </w:rPr>
+        <w:t xml:space="preserve"> </w:t>
+      </w:r>
+      <w:r>
+        <w:rPr>
+          <w:rFonts w:asciiTheme="majorHAnsi" w:hAnsiTheme="majorHAnsi"/>
+        </w:rPr>
+        <w:t xml:space="preserve">A typical home network is composed of a router and </w:t>
+      </w:r>
+      <w:proofErr w:type="gramStart"/>
+      <w:r>
+        <w:rPr>
+          <w:rFonts w:asciiTheme="majorHAnsi" w:hAnsiTheme="majorHAnsi"/>
+        </w:rPr>
+        <w:t>a number of</w:t>
+      </w:r>
+      <w:proofErr w:type="gramEnd"/>
+      <w:r>
+        <w:rPr>
+          <w:rFonts w:asciiTheme="majorHAnsi" w:hAnsiTheme="majorHAnsi"/>
+        </w:rPr>
+        <w:t xml:space="preserve"> devices connected to the router. The router is assigned a public IP address by the internet provider. Every device in the home network, including the router itself, is assigned a private IP address, usually in the form 192.168.x.x. The router acts as a gateway between the home devices and the internet. This gateway performs network address translation (NAT) between the public and the private networks. While this allows a local device to reach a public IP address, it is usually not possible to initiate a communication from the outside.</w:t>
+      </w:r>
+      <w:r>
+        <w:rPr>
+          <w:rFonts w:ascii="Lucida Sans Unicode" w:eastAsia="Times New Roman" w:hAnsi="Lucida Sans Unicode" w:cs="Lucida Sans Unicode"/>
+          <w:b/>
+          <w:bCs/>
+          <w:i/>
+          <w:iCs/>
+          <w:spacing w:val="-3"/>
+          <w:sz w:val="39"/>
+          <w:szCs w:val="39"/>
+        </w:rPr>
+        <w:t xml:space="preserve"> </w:t>
+      </w:r>
+      <w:r>
+        <w:rPr>
+          <w:b/>
+          <w:bCs/>
+        </w:rPr>
+        <w:t>Tunneling services</w:t>
+      </w:r>
+      <w:r>
+        <w:rPr>
+          <w:b/>
+          <w:bCs/>
+        </w:rPr>
+        <w:t xml:space="preserve"> </w:t>
+      </w:r>
+      <w:r>
+        <w:rPr>
+          <w:rFonts w:asciiTheme="majorHAnsi" w:hAnsiTheme="majorHAnsi"/>
+        </w:rPr>
+        <w:t>Some services offer you to set up a tunnel between their servers and your local workstation. These services can be very easy and convenient to use and provide advanced features such as monitoring and statistics, domain name and HTTPS support. However, these services are either charged or subject to limits and you may want to avoid a third-party accessing your data.</w:t>
+      </w:r>
+    </w:p>
+    <w:p>
+      <w:pPr>
+        <w:bidi w:val="0"/>
+        <w:rPr>
+          <w:rFonts w:asciiTheme="majorHAnsi" w:hAnsiTheme="majorHAnsi"/>
+        </w:rPr>
+      </w:pPr>
+    </w:p>
+    <w:p>
+      <w:pPr>
+        <w:bidi w:val="0"/>
+        <w:rPr>
+          <w:rFonts w:asciiTheme="majorHAnsi" w:hAnsiTheme="majorHAnsi"/>
+        </w:rPr>
+      </w:pPr>
+    </w:p>
+    <w:p>
+      <w:pPr>
+        <w:bidi w:val="0"/>
+        <w:rPr>
+          <w:rFonts w:asciiTheme="majorHAnsi" w:hAnsiTheme="majorHAnsi"/>
+          <w:sz w:val="24"/>
+          <w:szCs w:val="24"/>
+        </w:rPr>
+      </w:pPr>
+      <w:r>
+        <w:rPr>
+          <w:rStyle w:val="fontstyle01"/>
+          <w:sz w:val="28"/>
+          <w:szCs w:val="28"/>
+        </w:rPr>
+        <w:lastRenderedPageBreak/>
+        <w:t>3.2 Functional requirements</w:t>
+      </w:r>
+    </w:p>
+    <w:p>
+      <w:pPr>
+        <w:bidi w:val="0"/>
+        <w:rPr>
+          <w:rFonts w:asciiTheme="majorHAnsi" w:hAnsiTheme="majorHAnsi"/>
+          <w:b/>
+          <w:bCs/>
+        </w:rPr>
+      </w:pPr>
+      <w:r>
+        <w:rPr>
+          <w:rFonts w:asciiTheme="majorHAnsi" w:hAnsiTheme="majorHAnsi"/>
+        </w:rPr>
+        <w:t>This section includes the requirements that specify all the fundamental actions of the software system</w:t>
+      </w:r>
+      <w:r>
+        <w:rPr>
+          <w:rFonts w:asciiTheme="majorHAnsi" w:hAnsiTheme="majorHAnsi"/>
+        </w:rPr>
+        <w:t xml:space="preserve"> describing by </w:t>
+      </w:r>
+      <w:r>
+        <w:rPr>
+          <w:rFonts w:asciiTheme="majorHAnsi" w:hAnsiTheme="majorHAnsi"/>
+          <w:b/>
+          <w:bCs/>
+        </w:rPr>
+        <w:t>use-cases.</w:t>
+      </w:r>
+    </w:p>
+    <w:p>
+      <w:pPr>
+        <w:bidi w:val="0"/>
+        <w:rPr>
+          <w:rFonts w:asciiTheme="majorHAnsi" w:hAnsiTheme="majorHAnsi"/>
+          <w:sz w:val="28"/>
+          <w:szCs w:val="28"/>
+        </w:rPr>
+      </w:pPr>
+      <w:r>
+        <w:rPr>
+          <w:rFonts w:asciiTheme="majorHAnsi" w:hAnsiTheme="majorHAnsi"/>
+          <w:noProof/>
+        </w:rPr>
+        <w:drawing>
+          <wp:anchor distT="0" distB="0" distL="114300" distR="114300" simplePos="0" relativeHeight="251678720" behindDoc="0" locked="0" layoutInCell="1" allowOverlap="1">
+            <wp:simplePos x="0" y="0"/>
+            <wp:positionH relativeFrom="column">
+              <wp:posOffset>-411480</wp:posOffset>
+            </wp:positionH>
+            <wp:positionV relativeFrom="paragraph">
+              <wp:posOffset>452258</wp:posOffset>
+            </wp:positionV>
+            <wp:extent cx="6177915" cy="2952115"/>
+            <wp:effectExtent l="0" t="0" r="0" b="635"/>
+            <wp:wrapSquare wrapText="bothSides"/>
+            <wp:docPr id="279" name="Picture 279"/>
+            <wp:cNvGraphicFramePr>
+              <a:graphicFrameLocks xmlns:a="http://schemas.openxmlformats.org/drawingml/2006/main" noChangeAspect="1"/>
+            </wp:cNvGraphicFramePr>
+            <a:graphic xmlns:a="http://schemas.openxmlformats.org/drawingml/2006/main">
+              <a:graphicData uri="http://schemas.openxmlformats.org/drawingml/2006/picture">
+                <pic:pic xmlns:pic="http://schemas.openxmlformats.org/drawingml/2006/picture">
+                  <pic:nvPicPr>
+                    <pic:cNvPr id="279" name="use-case3.png"/>
+                    <pic:cNvPicPr/>
+                  </pic:nvPicPr>
+                  <pic:blipFill rotWithShape="1">
+                    <a:blip r:embed="rId16">
+                      <a:extLst>
+                        <a:ext uri="{28A0092B-C50C-407E-A947-70E740481C1C}">
+                          <a14:useLocalDpi xmlns:a14="http://schemas.microsoft.com/office/drawing/2010/main" val="0"/>
+                        </a:ext>
+                      </a:extLst>
+                    </a:blip>
+                    <a:srcRect b="14893"/>
+                    <a:stretch/>
+                  </pic:blipFill>
+                  <pic:spPr bwMode="auto">
+                    <a:xfrm>
+                      <a:off x="0" y="0"/>
+                      <a:ext cx="6177915" cy="2952115"/>
+                    </a:xfrm>
+                    <a:prstGeom prst="rect">
+                      <a:avLst/>
+                    </a:prstGeom>
+                    <a:ln>
+                      <a:noFill/>
+                    </a:ln>
+                    <a:extLst>
+                      <a:ext uri="{53640926-AAD7-44D8-BBD7-CCE9431645EC}">
+                        <a14:shadowObscured xmlns:a14="http://schemas.microsoft.com/office/drawing/2010/main"/>
+                      </a:ext>
+                    </a:extLst>
+                  </pic:spPr>
+                </pic:pic>
+              </a:graphicData>
+            </a:graphic>
+            <wp14:sizeRelH relativeFrom="margin">
+              <wp14:pctWidth>0</wp14:pctWidth>
+            </wp14:sizeRelH>
+            <wp14:sizeRelV relativeFrom="margin">
+              <wp14:pctHeight>0</wp14:pctHeight>
+            </wp14:sizeRelV>
+          </wp:anchor>
+        </w:drawing>
+      </w:r>
+      <w:r>
+        <w:rPr>
+          <w:rFonts w:ascii="Cambria" w:hAnsi="Cambria"/>
+          <w:b/>
+          <w:bCs/>
+          <w:color w:val="4F81BD"/>
+          <w:sz w:val="28"/>
+          <w:szCs w:val="28"/>
+        </w:rPr>
+        <w:t xml:space="preserve">3.2.1 - The </w:t>
+      </w:r>
+      <w:r>
+        <w:rPr>
+          <w:rFonts w:ascii="Cambria" w:hAnsi="Cambria"/>
+          <w:b/>
+          <w:bCs/>
+          <w:color w:val="4F81BD"/>
+          <w:sz w:val="28"/>
+          <w:szCs w:val="28"/>
+        </w:rPr>
+        <w:t>General</w:t>
+      </w:r>
+      <w:r>
+        <w:rPr>
+          <w:rFonts w:ascii="Cambria" w:hAnsi="Cambria"/>
+          <w:b/>
+          <w:bCs/>
+          <w:color w:val="4F81BD"/>
+          <w:sz w:val="28"/>
+          <w:szCs w:val="28"/>
+        </w:rPr>
+        <w:t xml:space="preserve"> </w:t>
+      </w:r>
+      <w:r>
+        <w:rPr>
+          <w:rFonts w:ascii="Cambria" w:hAnsi="Cambria"/>
+          <w:b/>
+          <w:bCs/>
+          <w:color w:val="4F81BD"/>
+          <w:sz w:val="28"/>
+          <w:szCs w:val="28"/>
+        </w:rPr>
+        <w:t xml:space="preserve">System </w:t>
+      </w:r>
+      <w:r>
+        <w:rPr>
+          <w:rFonts w:ascii="Cambria" w:hAnsi="Cambria"/>
+          <w:b/>
+          <w:bCs/>
+          <w:color w:val="4F81BD"/>
+          <w:sz w:val="28"/>
+          <w:szCs w:val="28"/>
+        </w:rPr>
+        <w:t>Use-Case</w:t>
+      </w:r>
+    </w:p>
+    <w:p>
+      <w:pPr>
+        <w:bidi w:val="0"/>
+        <w:rPr>
+          <w:rFonts w:ascii="Cambria" w:hAnsi="Cambria"/>
+          <w:b/>
+          <w:bCs/>
+          <w:color w:val="4F81BD"/>
+          <w:sz w:val="28"/>
+          <w:szCs w:val="28"/>
+        </w:rPr>
+      </w:pPr>
+    </w:p>
+    <w:p>
+      <w:pPr>
+        <w:bidi w:val="0"/>
+        <w:rPr>
+          <w:b/>
+          <w:bCs/>
+          <w:color w:val="FFFFFF" w:themeColor="background1"/>
+        </w:rPr>
+      </w:pPr>
+      <w:r>
+        <w:rPr>
+          <w:rFonts w:ascii="Cambria" w:hAnsi="Cambria"/>
+          <w:b/>
+          <w:bCs/>
+          <w:color w:val="4F81BD"/>
+          <w:sz w:val="28"/>
+          <w:szCs w:val="28"/>
+        </w:rPr>
+        <w:t>3.2.</w:t>
+      </w:r>
+      <w:r>
+        <w:rPr>
+          <w:rFonts w:asciiTheme="majorHAnsi" w:hAnsiTheme="majorHAnsi"/>
+          <w:b/>
+          <w:bCs/>
+          <w:color w:val="4F81BD"/>
+          <w:sz w:val="28"/>
+          <w:szCs w:val="28"/>
+          <w:rtl/>
+        </w:rPr>
+        <w:t>2</w:t>
+      </w:r>
+      <w:r>
+        <w:rPr>
+          <w:rFonts w:ascii="Cambria" w:hAnsi="Cambria"/>
+          <w:b/>
+          <w:bCs/>
+          <w:color w:val="4F81BD"/>
+          <w:sz w:val="28"/>
+          <w:szCs w:val="28"/>
+        </w:rPr>
+        <w:t xml:space="preserve"> - The </w:t>
+      </w:r>
+      <w:r>
+        <w:rPr>
+          <w:rFonts w:ascii="Cambria" w:hAnsi="Cambria"/>
+          <w:b/>
+          <w:bCs/>
+          <w:color w:val="4F81BD"/>
+          <w:sz w:val="28"/>
+          <w:szCs w:val="28"/>
+        </w:rPr>
+        <w:t>Operator Use-Case</w:t>
+      </w:r>
+    </w:p>
+    <w:p>
+      <w:pPr>
+        <w:bidi w:val="0"/>
+        <w:rPr>
           <w:rFonts w:hint="cs"/>
           <w:b/>
           <w:bCs/>
+          <w:color w:val="FFFFFF" w:themeColor="background1"/>
           <w:rtl/>
         </w:rPr>
-        <w:t>הרשמה:</w:t>
+      </w:pPr>
+      <w:r>
+        <w:rPr>
+          <w:rFonts w:asciiTheme="majorHAnsi" w:hAnsiTheme="majorHAnsi"/>
+          <w:noProof/>
+        </w:rPr>
+        <w:drawing>
+          <wp:anchor distT="0" distB="0" distL="114300" distR="114300" simplePos="0" relativeHeight="251677696" behindDoc="0" locked="0" layoutInCell="1" allowOverlap="1">
+            <wp:simplePos x="0" y="0"/>
+            <wp:positionH relativeFrom="column">
+              <wp:posOffset>-419100</wp:posOffset>
+            </wp:positionH>
+            <wp:positionV relativeFrom="paragraph">
+              <wp:posOffset>257589</wp:posOffset>
+            </wp:positionV>
+            <wp:extent cx="6185535" cy="3317240"/>
+            <wp:effectExtent l="0" t="0" r="5715" b="0"/>
+            <wp:wrapSquare wrapText="bothSides"/>
+            <wp:docPr id="277" name="Picture 277"/>
+            <wp:cNvGraphicFramePr>
+              <a:graphicFrameLocks xmlns:a="http://schemas.openxmlformats.org/drawingml/2006/main" noChangeAspect="1"/>
+            </wp:cNvGraphicFramePr>
+            <a:graphic xmlns:a="http://schemas.openxmlformats.org/drawingml/2006/main">
+              <a:graphicData uri="http://schemas.openxmlformats.org/drawingml/2006/picture">
+                <pic:pic xmlns:pic="http://schemas.openxmlformats.org/drawingml/2006/picture">
+                  <pic:nvPicPr>
+                    <pic:cNvPr id="277" name="use-case1.png"/>
+                    <pic:cNvPicPr/>
+                  </pic:nvPicPr>
+                  <pic:blipFill>
+                    <a:blip r:embed="rId17">
+                      <a:extLst>
+                        <a:ext uri="{28A0092B-C50C-407E-A947-70E740481C1C}">
+                          <a14:useLocalDpi xmlns:a14="http://schemas.microsoft.com/office/drawing/2010/main" val="0"/>
+                        </a:ext>
+                      </a:extLst>
+                    </a:blip>
+                    <a:stretch>
+                      <a:fillRect/>
+                    </a:stretch>
+                  </pic:blipFill>
+                  <pic:spPr>
+                    <a:xfrm>
+                      <a:off x="0" y="0"/>
+                      <a:ext cx="6185535" cy="3317240"/>
+                    </a:xfrm>
+                    <a:prstGeom prst="rect">
+                      <a:avLst/>
+                    </a:prstGeom>
+                  </pic:spPr>
+                </pic:pic>
+              </a:graphicData>
+            </a:graphic>
+            <wp14:sizeRelH relativeFrom="margin">
+              <wp14:pctWidth>0</wp14:pctWidth>
+            </wp14:sizeRelH>
+            <wp14:sizeRelV relativeFrom="margin">
+              <wp14:pctHeight>0</wp14:pctHeight>
+            </wp14:sizeRelV>
+          </wp:anchor>
+        </w:drawing>
       </w:r>
     </w:p>
     <w:p>
       <w:pPr>
-        <w:spacing w:line="360" w:lineRule="auto"/>
-        <w:ind w:left="720"/>
-      </w:pPr>
-    </w:p>
-    <w:p>
-      <w:pPr>
-        <w:pStyle w:val="ListParagraph"/>
-        <w:numPr>
-          <w:ilvl w:val="1"/>
-          <w:numId w:val="15"/>
-        </w:numPr>
-        <w:spacing w:line="360" w:lineRule="auto"/>
-        <w:rPr>
-          <w:b/>
-          <w:bCs/>
-        </w:rPr>
-      </w:pPr>
-    </w:p>
-    <w:p>
-      <w:pPr>
-        <w:pStyle w:val="ListParagraph"/>
-        <w:rPr>
-          <w:b/>
-          <w:bCs/>
-          <w:rtl/>
-        </w:rPr>
-      </w:pPr>
-    </w:p>
-    <w:p>
-      <w:pPr>
-        <w:pStyle w:val="ListParagraph"/>
-        <w:numPr>
-          <w:ilvl w:val="1"/>
-          <w:numId w:val="15"/>
-        </w:numPr>
-        <w:spacing w:line="360" w:lineRule="auto"/>
-        <w:rPr>
-          <w:b/>
-          <w:bCs/>
-        </w:rPr>
-      </w:pPr>
-    </w:p>
-    <w:p>
-      <w:pPr>
-        <w:pStyle w:val="ListParagraph"/>
-        <w:numPr>
-          <w:ilvl w:val="1"/>
-          <w:numId w:val="15"/>
-        </w:numPr>
-        <w:spacing w:line="360" w:lineRule="auto"/>
-        <w:rPr>
-          <w:b/>
-          <w:bCs/>
-        </w:rPr>
-      </w:pPr>
-      <w:r>
+        <w:spacing w:after="0" w:line="360" w:lineRule="auto"/>
         <w:rPr>
           <w:rFonts w:hint="cs"/>
           <w:b/>
           <w:bCs/>
+          <w:color w:val="FFFFFF" w:themeColor="background1"/>
           <w:rtl/>
-        </w:rPr>
-        <w:t>שימוש עיקרי:</w:t>
-      </w:r>
+          <w:lang w:val="en-GB"/>
+        </w:rPr>
+      </w:pPr>
+    </w:p>
+    <w:p>
+      <w:pPr>
+        <w:spacing w:after="0" w:line="360" w:lineRule="auto"/>
+        <w:rPr>
+          <w:b/>
+          <w:bCs/>
+          <w:color w:val="FFFFFF" w:themeColor="background1"/>
+          <w:rtl/>
+          <w:lang w:val="en-GB"/>
+        </w:rPr>
+      </w:pPr>
+    </w:p>
+    <w:p>
+      <w:pPr>
+        <w:bidi w:val="0"/>
+        <w:spacing w:after="0" w:line="360" w:lineRule="auto"/>
+        <w:rPr>
+          <w:rFonts w:ascii="Cambria" w:hAnsi="Cambria"/>
+          <w:b/>
+          <w:bCs/>
+          <w:color w:val="4F81BD"/>
+          <w:sz w:val="28"/>
+          <w:szCs w:val="28"/>
+        </w:rPr>
+      </w:pPr>
+      <w:r>
+        <w:rPr>
+          <w:rFonts w:asciiTheme="majorHAnsi" w:hAnsiTheme="majorHAnsi"/>
+          <w:noProof/>
+        </w:rPr>
+        <w:drawing>
+          <wp:anchor distT="0" distB="0" distL="114300" distR="114300" simplePos="0" relativeHeight="251676672" behindDoc="0" locked="0" layoutInCell="1" allowOverlap="1">
+            <wp:simplePos x="0" y="0"/>
+            <wp:positionH relativeFrom="column">
+              <wp:posOffset>-769620</wp:posOffset>
+            </wp:positionH>
+            <wp:positionV relativeFrom="paragraph">
+              <wp:posOffset>468575</wp:posOffset>
+            </wp:positionV>
+            <wp:extent cx="6821805" cy="3830320"/>
+            <wp:effectExtent l="0" t="0" r="0" b="0"/>
+            <wp:wrapSquare wrapText="bothSides"/>
+            <wp:docPr id="278" name="Picture 278"/>
+            <wp:cNvGraphicFramePr>
+              <a:graphicFrameLocks xmlns:a="http://schemas.openxmlformats.org/drawingml/2006/main" noChangeAspect="1"/>
+            </wp:cNvGraphicFramePr>
+            <a:graphic xmlns:a="http://schemas.openxmlformats.org/drawingml/2006/main">
+              <a:graphicData uri="http://schemas.openxmlformats.org/drawingml/2006/picture">
+                <pic:pic xmlns:pic="http://schemas.openxmlformats.org/drawingml/2006/picture">
+                  <pic:nvPicPr>
+                    <pic:cNvPr id="278" name="use-case2.png"/>
+                    <pic:cNvPicPr/>
+                  </pic:nvPicPr>
+                  <pic:blipFill>
+                    <a:blip r:embed="rId18">
+                      <a:extLst>
+                        <a:ext uri="{28A0092B-C50C-407E-A947-70E740481C1C}">
+                          <a14:useLocalDpi xmlns:a14="http://schemas.microsoft.com/office/drawing/2010/main" val="0"/>
+                        </a:ext>
+                      </a:extLst>
+                    </a:blip>
+                    <a:stretch>
+                      <a:fillRect/>
+                    </a:stretch>
+                  </pic:blipFill>
+                  <pic:spPr>
+                    <a:xfrm>
+                      <a:off x="0" y="0"/>
+                      <a:ext cx="6821805" cy="3830320"/>
+                    </a:xfrm>
+                    <a:prstGeom prst="rect">
+                      <a:avLst/>
+                    </a:prstGeom>
+                  </pic:spPr>
+                </pic:pic>
+              </a:graphicData>
+            </a:graphic>
+            <wp14:sizeRelH relativeFrom="margin">
+              <wp14:pctWidth>0</wp14:pctWidth>
+            </wp14:sizeRelH>
+            <wp14:sizeRelV relativeFrom="margin">
+              <wp14:pctHeight>0</wp14:pctHeight>
+            </wp14:sizeRelV>
+          </wp:anchor>
+        </w:drawing>
+      </w:r>
+      <w:r>
+        <w:rPr>
+          <w:rFonts w:ascii="Cambria" w:hAnsi="Cambria"/>
+          <w:b/>
+          <w:bCs/>
+          <w:color w:val="4F81BD"/>
+          <w:sz w:val="28"/>
+          <w:szCs w:val="28"/>
+        </w:rPr>
+        <w:t>3.2.</w:t>
+      </w:r>
+      <w:r>
+        <w:rPr>
+          <w:rFonts w:asciiTheme="majorHAnsi" w:hAnsiTheme="majorHAnsi"/>
+          <w:b/>
+          <w:bCs/>
+          <w:color w:val="4F81BD"/>
+          <w:sz w:val="28"/>
+          <w:szCs w:val="28"/>
+          <w:rtl/>
+        </w:rPr>
+        <w:t>3</w:t>
+      </w:r>
+      <w:r>
+        <w:rPr>
+          <w:rFonts w:ascii="Cambria" w:hAnsi="Cambria"/>
+          <w:b/>
+          <w:bCs/>
+          <w:color w:val="4F81BD"/>
+          <w:sz w:val="28"/>
+          <w:szCs w:val="28"/>
+        </w:rPr>
+        <w:t xml:space="preserve"> - The </w:t>
+      </w:r>
+      <w:r>
+        <w:rPr>
+          <w:rFonts w:ascii="Cambria" w:hAnsi="Cambria"/>
+          <w:b/>
+          <w:bCs/>
+          <w:color w:val="4F81BD"/>
+          <w:sz w:val="28"/>
+          <w:szCs w:val="28"/>
+        </w:rPr>
+        <w:t>Administrator</w:t>
+      </w:r>
+      <w:r>
+        <w:rPr>
+          <w:rFonts w:ascii="Cambria" w:hAnsi="Cambria"/>
+          <w:b/>
+          <w:bCs/>
+          <w:color w:val="4F81BD"/>
+          <w:sz w:val="28"/>
+          <w:szCs w:val="28"/>
+        </w:rPr>
+        <w:t xml:space="preserve"> Use-Ca</w:t>
+      </w:r>
+      <w:r>
+        <w:rPr>
+          <w:rFonts w:ascii="Cambria" w:hAnsi="Cambria"/>
+          <w:b/>
+          <w:bCs/>
+          <w:color w:val="4F81BD"/>
+          <w:sz w:val="28"/>
+          <w:szCs w:val="28"/>
+        </w:rPr>
+        <w:t>se</w:t>
+      </w:r>
+    </w:p>
+    <w:p>
+      <w:pPr>
+        <w:bidi w:val="0"/>
+        <w:spacing w:after="0" w:line="360" w:lineRule="auto"/>
+        <w:rPr>
+          <w:b/>
+          <w:bCs/>
+          <w:color w:val="FFFFFF" w:themeColor="background1"/>
+        </w:rPr>
+      </w:pPr>
+    </w:p>
+    <w:p>
+      <w:pPr>
+        <w:bidi w:val="0"/>
+        <w:spacing w:after="0" w:line="360" w:lineRule="auto"/>
+        <w:rPr>
+          <w:rFonts w:asciiTheme="majorHAnsi" w:hAnsiTheme="majorHAnsi"/>
+          <w:b/>
+          <w:bCs/>
+          <w:color w:val="FFFFFF" w:themeColor="background1"/>
+        </w:rPr>
+      </w:pPr>
+      <w:r>
+        <w:rPr>
+          <w:rFonts w:asciiTheme="majorHAnsi" w:hAnsiTheme="majorHAnsi"/>
+          <w:noProof/>
+        </w:rPr>
+        <w:drawing>
+          <wp:anchor distT="0" distB="0" distL="114300" distR="114300" simplePos="0" relativeHeight="251679744" behindDoc="0" locked="0" layoutInCell="1" allowOverlap="1">
+            <wp:simplePos x="0" y="0"/>
+            <wp:positionH relativeFrom="column">
+              <wp:posOffset>-769510</wp:posOffset>
+            </wp:positionH>
+            <wp:positionV relativeFrom="paragraph">
+              <wp:posOffset>318770</wp:posOffset>
+            </wp:positionV>
+            <wp:extent cx="6551930" cy="3681095"/>
+            <wp:effectExtent l="0" t="0" r="1270" b="0"/>
+            <wp:wrapSquare wrapText="bothSides"/>
+            <wp:docPr id="280" name="Picture 280"/>
+            <wp:cNvGraphicFramePr>
+              <a:graphicFrameLocks xmlns:a="http://schemas.openxmlformats.org/drawingml/2006/main" noChangeAspect="1"/>
+            </wp:cNvGraphicFramePr>
+            <a:graphic xmlns:a="http://schemas.openxmlformats.org/drawingml/2006/main">
+              <a:graphicData uri="http://schemas.openxmlformats.org/drawingml/2006/picture">
+                <pic:pic xmlns:pic="http://schemas.openxmlformats.org/drawingml/2006/picture">
+                  <pic:nvPicPr>
+                    <pic:cNvPr id="280" name="use-case4.png"/>
+                    <pic:cNvPicPr/>
+                  </pic:nvPicPr>
+                  <pic:blipFill>
+                    <a:blip r:embed="rId19">
+                      <a:extLst>
+                        <a:ext uri="{28A0092B-C50C-407E-A947-70E740481C1C}">
+                          <a14:useLocalDpi xmlns:a14="http://schemas.microsoft.com/office/drawing/2010/main" val="0"/>
+                        </a:ext>
+                      </a:extLst>
+                    </a:blip>
+                    <a:stretch>
+                      <a:fillRect/>
+                    </a:stretch>
+                  </pic:blipFill>
+                  <pic:spPr>
+                    <a:xfrm>
+                      <a:off x="0" y="0"/>
+                      <a:ext cx="6551930" cy="3681095"/>
+                    </a:xfrm>
+                    <a:prstGeom prst="rect">
+                      <a:avLst/>
+                    </a:prstGeom>
+                  </pic:spPr>
+                </pic:pic>
+              </a:graphicData>
+            </a:graphic>
+            <wp14:sizeRelH relativeFrom="margin">
+              <wp14:pctWidth>0</wp14:pctWidth>
+            </wp14:sizeRelH>
+            <wp14:sizeRelV relativeFrom="margin">
+              <wp14:pctHeight>0</wp14:pctHeight>
+            </wp14:sizeRelV>
+          </wp:anchor>
+        </w:drawing>
+      </w:r>
+      <w:r>
+        <w:rPr>
+          <w:rFonts w:asciiTheme="majorHAnsi" w:hAnsiTheme="majorHAnsi"/>
+          <w:b/>
+          <w:bCs/>
+          <w:color w:val="4F81BD"/>
+          <w:sz w:val="28"/>
+          <w:szCs w:val="28"/>
+        </w:rPr>
+        <w:t>3.2.</w:t>
+      </w:r>
+      <w:r>
+        <w:rPr>
+          <w:rFonts w:asciiTheme="majorHAnsi" w:hAnsiTheme="majorHAnsi"/>
+          <w:b/>
+          <w:bCs/>
+          <w:color w:val="4F81BD"/>
+          <w:sz w:val="28"/>
+          <w:szCs w:val="28"/>
+          <w:rtl/>
+        </w:rPr>
+        <w:t>4</w:t>
+      </w:r>
+      <w:r>
+        <w:rPr>
+          <w:rFonts w:asciiTheme="majorHAnsi" w:hAnsiTheme="majorHAnsi"/>
+          <w:b/>
+          <w:bCs/>
+          <w:color w:val="4F81BD"/>
+          <w:sz w:val="28"/>
+          <w:szCs w:val="28"/>
+        </w:rPr>
+        <w:t xml:space="preserve"> </w:t>
+      </w:r>
+      <w:r>
+        <w:rPr>
+          <w:rFonts w:asciiTheme="majorHAnsi" w:hAnsiTheme="majorHAnsi"/>
+          <w:b/>
+          <w:bCs/>
+          <w:color w:val="4F81BD"/>
+          <w:sz w:val="28"/>
+          <w:szCs w:val="28"/>
+        </w:rPr>
+        <w:t>–</w:t>
+      </w:r>
+      <w:r>
+        <w:rPr>
+          <w:rFonts w:asciiTheme="majorHAnsi" w:hAnsiTheme="majorHAnsi"/>
+          <w:b/>
+          <w:bCs/>
+          <w:color w:val="4F81BD"/>
+          <w:sz w:val="28"/>
+          <w:szCs w:val="28"/>
+        </w:rPr>
+        <w:t xml:space="preserve"> </w:t>
+      </w:r>
+      <w:r>
+        <w:rPr>
+          <w:rFonts w:asciiTheme="majorHAnsi" w:hAnsiTheme="majorHAnsi"/>
+          <w:b/>
+          <w:bCs/>
+          <w:color w:val="4F81BD"/>
+          <w:sz w:val="28"/>
+          <w:szCs w:val="28"/>
+        </w:rPr>
+        <w:t xml:space="preserve">Hardware </w:t>
+      </w:r>
+      <w:r>
+        <w:rPr>
+          <w:rFonts w:asciiTheme="majorHAnsi" w:hAnsiTheme="majorHAnsi"/>
+          <w:b/>
+          <w:bCs/>
+          <w:color w:val="4F81BD"/>
+          <w:sz w:val="28"/>
+          <w:szCs w:val="28"/>
+        </w:rPr>
+        <w:t>Use-</w:t>
+      </w:r>
+      <w:r>
+        <w:rPr>
+          <w:rFonts w:asciiTheme="majorHAnsi" w:hAnsiTheme="majorHAnsi"/>
+          <w:b/>
+          <w:bCs/>
+          <w:color w:val="4F81BD"/>
+          <w:sz w:val="28"/>
+          <w:szCs w:val="28"/>
+        </w:rPr>
+        <w:t>Case</w:t>
+      </w:r>
+    </w:p>
+    <w:p>
+      <w:pPr>
+        <w:spacing w:after="0" w:line="360" w:lineRule="auto"/>
+        <w:rPr>
+          <w:rFonts w:hint="cs"/>
+          <w:b/>
+          <w:bCs/>
+          <w:color w:val="FFFFFF" w:themeColor="background1"/>
+          <w:rtl/>
+          <w:lang w:val="en-GB"/>
+        </w:rPr>
+      </w:pPr>
+    </w:p>
+    <w:p>
+      <w:pPr>
+        <w:spacing w:after="0" w:line="360" w:lineRule="auto"/>
+        <w:rPr>
+          <w:b/>
+          <w:bCs/>
+          <w:color w:val="FFFFFF" w:themeColor="background1"/>
+          <w:rtl/>
+          <w:lang w:val="en-GB"/>
+        </w:rPr>
+      </w:pPr>
+    </w:p>
+    <w:p>
+      <w:pPr>
+        <w:spacing w:after="0" w:line="360" w:lineRule="auto"/>
+        <w:rPr>
+          <w:rFonts w:hint="cs"/>
+          <w:b/>
+          <w:bCs/>
+          <w:color w:val="FFFFFF" w:themeColor="background1"/>
+          <w:rtl/>
+          <w:lang w:val="en-GB"/>
+        </w:rPr>
+      </w:pPr>
+    </w:p>
+    <w:p>
+      <w:pPr>
+        <w:spacing w:after="0" w:line="360" w:lineRule="auto"/>
+        <w:rPr>
+          <w:b/>
+          <w:bCs/>
+          <w:color w:val="FFFFFF" w:themeColor="background1"/>
+          <w:rtl/>
+          <w:lang w:val="en-GB"/>
+        </w:rPr>
+      </w:pPr>
+    </w:p>
+    <w:p>
+      <w:pPr>
+        <w:spacing w:after="0" w:line="360" w:lineRule="auto"/>
+        <w:rPr>
+          <w:b/>
+          <w:bCs/>
+          <w:color w:val="FFFFFF" w:themeColor="background1"/>
+          <w:rtl/>
+          <w:lang w:val="en-GB"/>
+        </w:rPr>
+      </w:pPr>
+    </w:p>
+    <w:p>
+      <w:pPr>
+        <w:spacing w:after="0" w:line="360" w:lineRule="auto"/>
+        <w:rPr>
+          <w:b/>
+          <w:bCs/>
+          <w:color w:val="FFFFFF" w:themeColor="background1"/>
+          <w:rtl/>
+          <w:lang w:val="en-GB"/>
+        </w:rPr>
+      </w:pPr>
+    </w:p>
+    <w:p>
+      <w:pPr>
+        <w:spacing w:after="0" w:line="360" w:lineRule="auto"/>
+        <w:rPr>
+          <w:b/>
+          <w:bCs/>
+          <w:color w:val="FFFFFF" w:themeColor="background1"/>
+          <w:rtl/>
+          <w:lang w:val="en-GB"/>
+        </w:rPr>
+      </w:pPr>
+    </w:p>
+    <w:p>
+      <w:pPr>
+        <w:spacing w:after="0" w:line="360" w:lineRule="auto"/>
+        <w:rPr>
+          <w:b/>
+          <w:bCs/>
+          <w:color w:val="FFFFFF" w:themeColor="background1"/>
+          <w:rtl/>
+          <w:lang w:val="en-GB"/>
+        </w:rPr>
+      </w:pPr>
+    </w:p>
+    <w:p>
+      <w:pPr>
+        <w:spacing w:after="0" w:line="360" w:lineRule="auto"/>
+        <w:rPr>
+          <w:b/>
+          <w:bCs/>
+          <w:color w:val="FFFFFF" w:themeColor="background1"/>
+          <w:rtl/>
+          <w:lang w:val="en-GB"/>
+        </w:rPr>
+      </w:pPr>
+    </w:p>
+    <w:p>
+      <w:pPr>
+        <w:spacing w:after="0" w:line="360" w:lineRule="auto"/>
+        <w:rPr>
+          <w:b/>
+          <w:bCs/>
+          <w:color w:val="FFFFFF" w:themeColor="background1"/>
+          <w:rtl/>
+          <w:lang w:val="en-GB"/>
+        </w:rPr>
+      </w:pPr>
+    </w:p>
+    <w:p>
+      <w:pPr>
+        <w:spacing w:after="0" w:line="360" w:lineRule="auto"/>
+        <w:rPr>
+          <w:b/>
+          <w:bCs/>
+          <w:color w:val="FFFFFF" w:themeColor="background1"/>
+          <w:rtl/>
+          <w:lang w:val="en-GB"/>
+        </w:rPr>
+      </w:pPr>
+    </w:p>
+    <w:p>
+      <w:pPr>
+        <w:spacing w:after="0" w:line="360" w:lineRule="auto"/>
+        <w:rPr>
+          <w:b/>
+          <w:bCs/>
+          <w:color w:val="FFFFFF" w:themeColor="background1"/>
+          <w:rtl/>
+          <w:lang w:val="en-GB"/>
+        </w:rPr>
+      </w:pPr>
+    </w:p>
+    <w:p>
+      <w:pPr>
+        <w:spacing w:after="0" w:line="360" w:lineRule="auto"/>
+        <w:rPr>
+          <w:b/>
+          <w:bCs/>
+          <w:color w:val="FFFFFF" w:themeColor="background1"/>
+          <w:rtl/>
+          <w:lang w:val="en-GB"/>
+        </w:rPr>
+      </w:pPr>
+    </w:p>
+    <w:p>
+      <w:pPr>
+        <w:spacing w:after="0" w:line="360" w:lineRule="auto"/>
+        <w:rPr>
+          <w:b/>
+          <w:bCs/>
+          <w:color w:val="FFFFFF" w:themeColor="background1"/>
+          <w:rtl/>
+          <w:lang w:val="en-GB"/>
+        </w:rPr>
+      </w:pPr>
+    </w:p>
+    <w:p>
+      <w:pPr>
+        <w:spacing w:after="0" w:line="360" w:lineRule="auto"/>
+        <w:rPr>
+          <w:b/>
+          <w:bCs/>
+          <w:color w:val="FFFFFF" w:themeColor="background1"/>
+          <w:rtl/>
+          <w:lang w:val="en-GB"/>
+        </w:rPr>
+      </w:pPr>
+    </w:p>
+    <w:p>
+      <w:pPr>
+        <w:spacing w:after="0" w:line="360" w:lineRule="auto"/>
+        <w:rPr>
+          <w:b/>
+          <w:bCs/>
+          <w:color w:val="FFFFFF" w:themeColor="background1"/>
+          <w:rtl/>
+          <w:lang w:val="en-GB"/>
+        </w:rPr>
+      </w:pPr>
+    </w:p>
+    <w:p>
+      <w:pPr>
+        <w:spacing w:after="0" w:line="360" w:lineRule="auto"/>
+        <w:rPr>
+          <w:b/>
+          <w:bCs/>
+          <w:color w:val="FFFFFF" w:themeColor="background1"/>
+          <w:rtl/>
+          <w:lang w:val="en-GB"/>
+        </w:rPr>
+      </w:pPr>
+    </w:p>
+    <w:p>
+      <w:pPr>
+        <w:spacing w:after="0" w:line="360" w:lineRule="auto"/>
+        <w:rPr>
+          <w:b/>
+          <w:bCs/>
+          <w:color w:val="FFFFFF" w:themeColor="background1"/>
+          <w:rtl/>
+          <w:lang w:val="en-GB"/>
+        </w:rPr>
+      </w:pPr>
+    </w:p>
+    <w:p>
+      <w:pPr>
+        <w:spacing w:after="0" w:line="360" w:lineRule="auto"/>
+        <w:rPr>
+          <w:b/>
+          <w:bCs/>
+          <w:color w:val="FFFFFF" w:themeColor="background1"/>
+          <w:rtl/>
+          <w:lang w:val="en-GB"/>
+        </w:rPr>
+      </w:pPr>
+    </w:p>
+    <w:p>
+      <w:pPr>
+        <w:spacing w:after="0" w:line="360" w:lineRule="auto"/>
+        <w:rPr>
+          <w:b/>
+          <w:bCs/>
+          <w:color w:val="FFFFFF" w:themeColor="background1"/>
+          <w:rtl/>
+          <w:lang w:val="en-GB"/>
+        </w:rPr>
+      </w:pPr>
+    </w:p>
+    <w:p>
+      <w:pPr>
+        <w:spacing w:after="0" w:line="360" w:lineRule="auto"/>
+        <w:rPr>
+          <w:b/>
+          <w:bCs/>
+          <w:color w:val="FFFFFF" w:themeColor="background1"/>
+          <w:rtl/>
+          <w:lang w:val="en-GB"/>
+        </w:rPr>
+      </w:pPr>
+    </w:p>
+    <w:p>
+      <w:pPr>
+        <w:spacing w:after="0" w:line="360" w:lineRule="auto"/>
+        <w:rPr>
+          <w:b/>
+          <w:bCs/>
+          <w:color w:val="FFFFFF" w:themeColor="background1"/>
+          <w:rtl/>
+          <w:lang w:val="en-GB"/>
+        </w:rPr>
+      </w:pPr>
+    </w:p>
+    <w:p>
+      <w:pPr>
+        <w:spacing w:after="0" w:line="360" w:lineRule="auto"/>
+        <w:rPr>
+          <w:b/>
+          <w:bCs/>
+          <w:color w:val="FFFFFF" w:themeColor="background1"/>
+          <w:rtl/>
+          <w:lang w:val="en-GB"/>
+        </w:rPr>
+      </w:pPr>
+    </w:p>
+    <w:p>
+      <w:pPr>
+        <w:spacing w:after="0" w:line="360" w:lineRule="auto"/>
+        <w:rPr>
+          <w:b/>
+          <w:bCs/>
+          <w:color w:val="FFFFFF" w:themeColor="background1"/>
+          <w:rtl/>
+          <w:lang w:val="en-GB"/>
+        </w:rPr>
+      </w:pPr>
+    </w:p>
+    <w:p>
+      <w:pPr>
+        <w:spacing w:after="0" w:line="360" w:lineRule="auto"/>
+        <w:rPr>
+          <w:rFonts w:hint="cs"/>
+          <w:b/>
+          <w:bCs/>
+          <w:color w:val="FFFFFF" w:themeColor="background1"/>
+          <w:lang w:val="en-GB"/>
+        </w:rPr>
+      </w:pPr>
     </w:p>
     <w:p>
       <w:pPr>
@@ -5642,7 +6543,7 @@
                     </pic:cNvPicPr>
                   </pic:nvPicPr>
                   <pic:blipFill>
-                    <a:blip r:embed="rId15" cstate="print">
+                    <a:blip r:embed="rId20" cstate="print">
                       <a:extLst>
                         <a:ext uri="{28A0092B-C50C-407E-A947-70E740481C1C}">
                           <a14:useLocalDpi xmlns:a14="http://schemas.microsoft.com/office/drawing/2010/main" val="0"/>
@@ -5723,7 +6624,7 @@
                     </pic:cNvPicPr>
                   </pic:nvPicPr>
                   <pic:blipFill>
-                    <a:blip r:embed="rId16" cstate="print">
+                    <a:blip r:embed="rId21" cstate="print">
                       <a:extLst>
                         <a:ext uri="{28A0092B-C50C-407E-A947-70E740481C1C}">
                           <a14:useLocalDpi xmlns:a14="http://schemas.microsoft.com/office/drawing/2010/main" val="0"/>
@@ -5809,7 +6710,7 @@
                     </pic:cNvPicPr>
                   </pic:nvPicPr>
                   <pic:blipFill>
-                    <a:blip r:embed="rId17">
+                    <a:blip r:embed="rId22">
                       <a:extLst>
                         <a:ext uri="{28A0092B-C50C-407E-A947-70E740481C1C}">
                           <a14:useLocalDpi xmlns:a14="http://schemas.microsoft.com/office/drawing/2010/main" val="0"/>
@@ -8496,7 +9397,7 @@
           <w:noProof/>
         </w:rPr>
       </w:pPr>
-      <w:bookmarkStart w:id="2" w:name="_Toc510907985"/>
+      <w:bookmarkStart w:id="1" w:name="_Toc510907985"/>
       <w:r>
         <w:rPr>
           <w:rFonts w:hint="cs"/>
@@ -8526,7 +9427,7 @@
         </w:rPr>
         <w:t>UserStories</w:t>
       </w:r>
-      <w:bookmarkEnd w:id="2"/>
+      <w:bookmarkEnd w:id="1"/>
     </w:p>
     <w:p>
       <w:pPr>
@@ -9746,7 +10647,7 @@
           <w:rtl/>
         </w:rPr>
       </w:pPr>
-      <w:bookmarkStart w:id="3" w:name="_Toc510907986"/>
+      <w:bookmarkStart w:id="2" w:name="_Toc510907986"/>
       <w:r>
         <w:rPr>
           <w:rFonts w:hint="cs"/>
@@ -9756,7 +10657,7 @@
         <w:lastRenderedPageBreak/>
         <w:t>דרישות סביבה</w:t>
       </w:r>
-      <w:bookmarkEnd w:id="3"/>
+      <w:bookmarkEnd w:id="2"/>
     </w:p>
     <w:p>
       <w:pPr>
@@ -9817,14 +10718,14 @@
           <w:rtl/>
         </w:rPr>
       </w:pPr>
-      <w:bookmarkStart w:id="4" w:name="_Toc244824635"/>
-      <w:bookmarkStart w:id="5" w:name="_Toc275434974"/>
-      <w:bookmarkStart w:id="6" w:name="_Toc275493960"/>
-      <w:bookmarkStart w:id="7" w:name="_Toc510907987"/>
+      <w:bookmarkStart w:id="3" w:name="_Toc244824635"/>
+      <w:bookmarkStart w:id="4" w:name="_Toc275434974"/>
+      <w:bookmarkStart w:id="5" w:name="_Toc275493960"/>
+      <w:bookmarkStart w:id="6" w:name="_Toc510907987"/>
+      <w:bookmarkEnd w:id="3"/>
       <w:bookmarkEnd w:id="4"/>
       <w:bookmarkEnd w:id="5"/>
       <w:bookmarkEnd w:id="6"/>
-      <w:bookmarkEnd w:id="7"/>
     </w:p>
     <w:p>
       <w:pPr>
@@ -9849,14 +10750,14 @@
           <w:rtl/>
         </w:rPr>
       </w:pPr>
-      <w:bookmarkStart w:id="8" w:name="_Toc244824636"/>
-      <w:bookmarkStart w:id="9" w:name="_Toc275434975"/>
-      <w:bookmarkStart w:id="10" w:name="_Toc275493961"/>
-      <w:bookmarkStart w:id="11" w:name="_Toc510907988"/>
+      <w:bookmarkStart w:id="7" w:name="_Toc244824636"/>
+      <w:bookmarkStart w:id="8" w:name="_Toc275434975"/>
+      <w:bookmarkStart w:id="9" w:name="_Toc275493961"/>
+      <w:bookmarkStart w:id="10" w:name="_Toc510907988"/>
+      <w:bookmarkEnd w:id="7"/>
       <w:bookmarkEnd w:id="8"/>
       <w:bookmarkEnd w:id="9"/>
       <w:bookmarkEnd w:id="10"/>
-      <w:bookmarkEnd w:id="11"/>
     </w:p>
     <w:p>
       <w:pPr>
@@ -9881,21 +10782,21 @@
           <w:rtl/>
         </w:rPr>
       </w:pPr>
-      <w:bookmarkStart w:id="12" w:name="_Toc244824637"/>
-      <w:bookmarkStart w:id="13" w:name="_Toc275434976"/>
-      <w:bookmarkStart w:id="14" w:name="_Toc275493962"/>
-      <w:bookmarkStart w:id="15" w:name="_Toc510907989"/>
+      <w:bookmarkStart w:id="11" w:name="_Toc244824637"/>
+      <w:bookmarkStart w:id="12" w:name="_Toc275434976"/>
+      <w:bookmarkStart w:id="13" w:name="_Toc275493962"/>
+      <w:bookmarkStart w:id="14" w:name="_Toc510907989"/>
+      <w:bookmarkEnd w:id="11"/>
       <w:bookmarkEnd w:id="12"/>
       <w:bookmarkEnd w:id="13"/>
       <w:bookmarkEnd w:id="14"/>
-      <w:bookmarkEnd w:id="15"/>
     </w:p>
     <w:p>
       <w:pPr>
         <w:pStyle w:val="Heading2"/>
         <w:spacing w:line="360" w:lineRule="auto"/>
       </w:pPr>
-      <w:bookmarkStart w:id="16" w:name="_Toc510907990"/>
+      <w:bookmarkStart w:id="15" w:name="_Toc510907990"/>
       <w:r>
         <w:rPr>
           <w:rFonts w:hint="cs"/>
@@ -9903,7 +10804,7 @@
         </w:rPr>
         <w:t>דרישות חומרה</w:t>
       </w:r>
-      <w:bookmarkEnd w:id="16"/>
+      <w:bookmarkEnd w:id="15"/>
     </w:p>
     <w:p>
       <w:pPr>
@@ -9970,7 +10871,7 @@
           <w:rtl/>
         </w:rPr>
       </w:pPr>
-      <w:bookmarkStart w:id="17" w:name="_Toc510907991"/>
+      <w:bookmarkStart w:id="16" w:name="_Toc510907991"/>
       <w:r>
         <w:rPr>
           <w:rFonts w:hint="cs"/>
@@ -9978,7 +10879,7 @@
         </w:rPr>
         <w:t>דרישות תוכנה</w:t>
       </w:r>
-      <w:bookmarkEnd w:id="17"/>
+      <w:bookmarkEnd w:id="16"/>
     </w:p>
     <w:p>
       <w:pPr>
@@ -10189,7 +11090,7 @@
           <w:rtl/>
         </w:rPr>
       </w:pPr>
-      <w:bookmarkStart w:id="18" w:name="_Toc510907992"/>
+      <w:bookmarkStart w:id="17" w:name="_Toc510907992"/>
       <w:r>
         <w:rPr>
           <w:rFonts w:hint="cs"/>
@@ -10197,7 +11098,7 @@
         </w:rPr>
         <w:t>דרישות נוספות</w:t>
       </w:r>
-      <w:bookmarkEnd w:id="18"/>
+      <w:bookmarkEnd w:id="17"/>
     </w:p>
     <w:p>
       <w:pPr>
@@ -10538,7 +11439,7 @@
           <w:rtl/>
         </w:rPr>
       </w:pPr>
-      <w:bookmarkStart w:id="19" w:name="_Toc510907993"/>
+      <w:bookmarkStart w:id="18" w:name="_Toc510907993"/>
       <w:r>
         <w:rPr>
           <w:rFonts w:hint="cs"/>
@@ -10560,7 +11461,7 @@
         </w:rPr>
         <w:t xml:space="preserve"> אב טיפוס</w:t>
       </w:r>
-      <w:bookmarkEnd w:id="19"/>
+      <w:bookmarkEnd w:id="18"/>
     </w:p>
     <w:p>
       <w:pPr>
@@ -10624,7 +11525,7 @@
                     </pic:cNvPicPr>
                   </pic:nvPicPr>
                   <pic:blipFill>
-                    <a:blip r:embed="rId18" cstate="print">
+                    <a:blip r:embed="rId23" cstate="print">
                       <a:extLst>
                         <a:ext uri="{28A0092B-C50C-407E-A947-70E740481C1C}">
                           <a14:useLocalDpi xmlns:a14="http://schemas.microsoft.com/office/drawing/2010/main" val="0"/>
@@ -10673,8 +11574,8 @@
           <w:rtl/>
         </w:rPr>
       </w:pPr>
-      <w:bookmarkStart w:id="20" w:name="_Toc510907994"/>
-      <w:bookmarkStart w:id="21" w:name="_Toc275493967"/>
+      <w:bookmarkStart w:id="19" w:name="_Toc510907994"/>
+      <w:bookmarkStart w:id="20" w:name="_Toc275493967"/>
       <w:r>
         <w:rPr>
           <w:rFonts w:hint="cs"/>
@@ -10683,7 +11584,7 @@
         </w:rPr>
         <w:t>רשימת דרישות לבירור נוסף</w:t>
       </w:r>
-      <w:bookmarkEnd w:id="20"/>
+      <w:bookmarkEnd w:id="19"/>
     </w:p>
     <w:p>
       <w:pPr>
@@ -10750,7 +11651,7 @@
         </w:rPr>
         <w:t xml:space="preserve"> ישנו צורך ממשי וחשוב לאיורים. מהיכן ניתן להשיג את האיורים הרלוונטיים? האם ניתן להשיג מעצב גרפי?</w:t>
       </w:r>
-      <w:bookmarkEnd w:id="21"/>
+      <w:bookmarkEnd w:id="20"/>
       <w:r>
         <w:rPr>
           <w:noProof/>
@@ -10820,7 +11721,7 @@
                     </pic:cNvPicPr>
                   </pic:nvPicPr>
                   <pic:blipFill>
-                    <a:blip r:embed="rId19" cstate="print"/>
+                    <a:blip r:embed="rId24" cstate="print"/>
                     <a:srcRect/>
                     <a:stretch>
                       <a:fillRect/>
@@ -10909,9 +11810,9 @@
           <w:rtl/>
         </w:rPr>
       </w:pPr>
-      <w:bookmarkStart w:id="22" w:name="_Toc275434982"/>
-      <w:bookmarkStart w:id="23" w:name="_Toc275493968"/>
-      <w:bookmarkStart w:id="24" w:name="_Toc510907995"/>
+      <w:bookmarkStart w:id="21" w:name="_Toc275434982"/>
+      <w:bookmarkStart w:id="22" w:name="_Toc275493968"/>
+      <w:bookmarkStart w:id="23" w:name="_Toc510907995"/>
       <w:r>
         <w:rPr>
           <w:rFonts w:hint="cs"/>
@@ -10919,9 +11820,9 @@
         </w:rPr>
         <w:t>תוכן</w:t>
       </w:r>
+      <w:bookmarkEnd w:id="21"/>
       <w:bookmarkEnd w:id="22"/>
       <w:bookmarkEnd w:id="23"/>
-      <w:bookmarkEnd w:id="24"/>
     </w:p>
     <w:tbl>
       <w:tblPr>
@@ -11112,9 +12013,9 @@
           <w:rtl/>
         </w:rPr>
       </w:pPr>
-      <w:bookmarkStart w:id="25" w:name="_Toc275434983"/>
-      <w:bookmarkStart w:id="26" w:name="_Toc275493969"/>
-      <w:bookmarkStart w:id="27" w:name="_Toc510907996"/>
+      <w:bookmarkStart w:id="24" w:name="_Toc275434983"/>
+      <w:bookmarkStart w:id="25" w:name="_Toc275493969"/>
+      <w:bookmarkStart w:id="26" w:name="_Toc510907996"/>
       <w:r>
         <w:rPr>
           <w:rFonts w:hint="cs"/>
@@ -11122,9 +12023,9 @@
         </w:rPr>
         <w:t>נקודות שעלו בסקר</w:t>
       </w:r>
+      <w:bookmarkEnd w:id="24"/>
       <w:bookmarkEnd w:id="25"/>
       <w:bookmarkEnd w:id="26"/>
-      <w:bookmarkEnd w:id="27"/>
     </w:p>
     <w:tbl>
       <w:tblPr>
@@ -11308,9 +12209,9 @@
           <w:rtl/>
         </w:rPr>
       </w:pPr>
-      <w:bookmarkStart w:id="28" w:name="_Toc275434984"/>
-      <w:bookmarkStart w:id="29" w:name="_Toc275493970"/>
-      <w:bookmarkStart w:id="30" w:name="_Toc510907997"/>
+      <w:bookmarkStart w:id="27" w:name="_Toc275434984"/>
+      <w:bookmarkStart w:id="28" w:name="_Toc275493970"/>
+      <w:bookmarkStart w:id="29" w:name="_Toc510907997"/>
       <w:r>
         <w:rPr>
           <w:rFonts w:hint="cs"/>
@@ -11318,8 +12219,8 @@
         </w:rPr>
         <w:t>טבלת משימות הנובעות מהסקר</w:t>
       </w:r>
+      <w:bookmarkEnd w:id="27"/>
       <w:bookmarkEnd w:id="28"/>
-      <w:bookmarkEnd w:id="29"/>
       <w:r>
         <w:rPr>
           <w:rFonts w:hint="cs"/>
@@ -11363,7 +12264,7 @@
         </w:rPr>
         <w:t>)</w:t>
       </w:r>
-      <w:bookmarkEnd w:id="30"/>
+      <w:bookmarkEnd w:id="29"/>
     </w:p>
     <w:tbl>
       <w:tblPr>
@@ -11604,8 +12505,8 @@
       </w:pPr>
     </w:p>
     <w:sectPr>
-      <w:headerReference w:type="default" r:id="rId20"/>
-      <w:footerReference w:type="default" r:id="rId21"/>
+      <w:headerReference w:type="default" r:id="rId25"/>
+      <w:footerReference w:type="default" r:id="rId26"/>
       <w:pgSz w:w="11906" w:h="16838"/>
       <w:pgMar w:top="1440" w:right="1800" w:bottom="1440" w:left="1800" w:header="708" w:footer="708" w:gutter="0"/>
       <w:cols w:space="708"/>
@@ -11857,7 +12758,7 @@
         <v:path o:extrusionok="f" gradientshapeok="t" o:connecttype="rect"/>
         <o:lock v:ext="edit" aspectratio="t"/>
       </v:shapetype>
-      <v:shape id="_x0000_i1212" type="#_x0000_t75" style="width:25.5pt;height:25.5pt;visibility:visible" o:bullet="t">
+      <v:shape id="_x0000_i1323" type="#_x0000_t75" style="width:25.65pt;height:25.65pt;visibility:visible" o:bullet="t">
         <v:imagedata r:id="rId1" o:title="todo"/>
       </v:shape>
     </w:pict>
@@ -16002,6 +16903,29 @@
       <w:color w:val="4F81BD" w:themeColor="accent1"/>
     </w:rPr>
   </w:style>
+  <w:style w:type="paragraph" w:styleId="Heading4">
+    <w:name w:val="heading 4"/>
+    <w:basedOn w:val="Normal"/>
+    <w:next w:val="Normal"/>
+    <w:link w:val="Heading4Char"/>
+    <w:uiPriority w:val="9"/>
+    <w:semiHidden/>
+    <w:unhideWhenUsed/>
+    <w:qFormat/>
+    <w:rsid w:val="00402CA8"/>
+    <w:pPr>
+      <w:keepNext/>
+      <w:keepLines/>
+      <w:spacing w:before="40" w:after="0"/>
+      <w:outlineLvl w:val="3"/>
+    </w:pPr>
+    <w:rPr>
+      <w:rFonts w:asciiTheme="majorHAnsi" w:eastAsiaTheme="majorEastAsia" w:hAnsiTheme="majorHAnsi" w:cstheme="majorBidi"/>
+      <w:i/>
+      <w:iCs/>
+      <w:color w:val="365F91" w:themeColor="accent1" w:themeShade="BF"/>
+    </w:rPr>
+  </w:style>
   <w:style w:type="character" w:default="1" w:styleId="DefaultParagraphFont">
     <w:name w:val="Default Paragraph Font"/>
     <w:uiPriority w:val="1"/>
@@ -17786,6 +18710,20 @@
       <w:szCs w:val="22"/>
     </w:rPr>
   </w:style>
+  <w:style w:type="character" w:customStyle="1" w:styleId="Heading4Char">
+    <w:name w:val="Heading 4 Char"/>
+    <w:basedOn w:val="DefaultParagraphFont"/>
+    <w:link w:val="Heading4"/>
+    <w:uiPriority w:val="9"/>
+    <w:semiHidden/>
+    <w:rsid w:val="00402CA8"/>
+    <w:rPr>
+      <w:rFonts w:asciiTheme="majorHAnsi" w:eastAsiaTheme="majorEastAsia" w:hAnsiTheme="majorHAnsi" w:cstheme="majorBidi"/>
+      <w:i/>
+      <w:iCs/>
+      <w:color w:val="365F91" w:themeColor="accent1" w:themeShade="BF"/>
+    </w:rPr>
+  </w:style>
 </w:styles>
 </file>
 
@@ -18077,7 +19015,7 @@
 </file>
 
 <file path=customXml/itemProps1.xml><?xml version="1.0" encoding="utf-8"?>
-<ds:datastoreItem xmlns:ds="http://schemas.openxmlformats.org/officeDocument/2006/customXml" ds:itemID="{03EA2BFD-6264-492C-A187-51013E9B6A7C}">
+<ds:datastoreItem xmlns:ds="http://schemas.openxmlformats.org/officeDocument/2006/customXml" ds:itemID="{4600349C-25D0-410E-ADFF-54BE855F934F}">
   <ds:schemaRefs>
     <ds:schemaRef ds:uri="http://schemas.openxmlformats.org/officeDocument/2006/bibliography"/>
   </ds:schemaRefs>

</xml_diff>